<commit_message>
create a strong energy system
</commit_message>
<xml_diff>
--- a/资料/能源设定.docx
+++ b/资料/能源设定.docx
@@ -125,6 +125,48 @@
       </w:r>
     </w:p>
     <w:p>
+      <w:pPr>
+        <w:rPr>
+          <w:rFonts w:hint="eastAsia"/>
+        </w:rPr>
+      </w:pPr>
+      <w:r>
+        <w:rPr>
+          <w:rFonts w:hint="eastAsia"/>
+        </w:rPr>
+        <w:t>瞬时输入的电量经过开根号作为</w:t>
+      </w:r>
+      <w:r>
+        <w:t>FI</w:t>
+      </w:r>
+      <w:r>
+        <w:rPr>
+          <w:rFonts w:hint="eastAsia"/>
+        </w:rPr>
+        <w:t>，F</w:t>
+      </w:r>
+      <w:r>
+        <w:t>V</w:t>
+      </w:r>
+      <w:r>
+        <w:rPr>
+          <w:rFonts w:hint="eastAsia"/>
+        </w:rPr>
+        <w:t>计算获得</w:t>
+      </w:r>
+      <w:r>
+        <w:rPr>
+          <w:rFonts w:hint="eastAsia"/>
+        </w:rPr>
+        <w:t>（F</w:t>
+      </w:r>
+      <w:r>
+        <w:t>E/FV）</w:t>
+      </w:r>
+      <w:bookmarkStart w:id="0" w:name="_GoBack"/>
+      <w:bookmarkEnd w:id="0"/>
+    </w:p>
+    <w:p>
       <w:r>
         <w:rPr>
           <w:rFonts w:hint="eastAsia"/>
@@ -137,19 +179,12 @@
     </w:p>
     <w:p/>
     <w:p>
-      <w:pPr>
-        <w:rPr>
-          <w:rFonts w:hint="eastAsia"/>
-        </w:rPr>
-      </w:pPr>
       <w:r>
         <w:rPr>
           <w:rFonts w:hint="eastAsia"/>
         </w:rPr>
         <w:t>线缆：待完善（累，不写了，回头把设定写这</w:t>
       </w:r>
-      <w:bookmarkStart w:id="0" w:name="_GoBack"/>
-      <w:bookmarkEnd w:id="0"/>
     </w:p>
     <w:sectPr>
       <w:pgSz w:w="11906" w:h="16838"/>

</xml_diff>